<commit_message>
se sube documento modificado
</commit_message>
<xml_diff>
--- a/Manejo git (boceto).docx
+++ b/Manejo git (boceto).docx
@@ -3,6 +3,16 @@
 <w:document xmlns:wpc="http://schemas.microsoft.com/office/word/2010/wordprocessingCanvas" xmlns:cx="http://schemas.microsoft.com/office/drawing/2014/chartex" xmlns:cx1="http://schemas.microsoft.com/office/drawing/2015/9/8/chartex" xmlns:mc="http://schemas.openxmlformats.org/markup-compatibility/2006" xmlns:o="urn:schemas-microsoft-com:office:office" xmlns:r="http://schemas.openxmlformats.org/officeDocument/2006/relationships" xmlns:m="http://schemas.openxmlformats.org/officeDocument/2006/math" xmlns:v="urn:schemas-microsoft-com:vml" xmlns:wp14="http://schemas.microsoft.com/office/word/2010/wordprocessingDrawing" xmlns:wp="http://schemas.openxmlformats.org/drawingml/2006/wordprocessingDrawing" xmlns:w10="urn:schemas-microsoft-com:office:word" xmlns:w="http://schemas.openxmlformats.org/wordprocessingml/2006/main" xmlns:w14="http://schemas.microsoft.com/office/word/2010/wordml" xmlns:w15="http://schemas.microsoft.com/office/word/2012/wordml" xmlns:w16se="http://schemas.microsoft.com/office/word/2015/wordml/symex" xmlns:wpg="http://schemas.microsoft.com/office/word/2010/wordprocessingGroup" xmlns:wpi="http://schemas.microsoft.com/office/word/2010/wordprocessingInk" xmlns:wne="http://schemas.microsoft.com/office/word/2006/wordml" xmlns:wps="http://schemas.microsoft.com/office/word/2010/wordprocessingShape" mc:Ignorable="w14 w15 w16se wp14">
   <w:body>
     <w:p>
+      <w:pPr>
+        <w:pStyle w:val="Ttulo1"/>
+      </w:pPr>
+      <w:bookmarkStart w:id="0" w:name="_GoBack"/>
+      <w:bookmarkEnd w:id="0"/>
+      <w:r>
+        <w:t>Descargar e instanciar proyecto</w:t>
+      </w:r>
+    </w:p>
+    <w:p>
       <w:r>
         <w:rPr>
           <w:noProof/>
@@ -51,14 +61,23 @@
       </w:r>
       <w:proofErr w:type="spellStart"/>
       <w:r>
+        <w:rPr>
+          <w:u w:val="single"/>
+        </w:rPr>
         <w:t>git</w:t>
       </w:r>
       <w:proofErr w:type="spellEnd"/>
       <w:r>
+        <w:rPr>
+          <w:u w:val="single"/>
+        </w:rPr>
         <w:t xml:space="preserve"> </w:t>
       </w:r>
       <w:proofErr w:type="spellStart"/>
       <w:r>
+        <w:rPr>
+          <w:u w:val="single"/>
+        </w:rPr>
         <w:t>bash</w:t>
       </w:r>
       <w:proofErr w:type="spellEnd"/>
@@ -67,11 +86,103 @@
       </w:r>
       <w:proofErr w:type="spellStart"/>
       <w:r>
+        <w:rPr>
+          <w:highlight w:val="yellow"/>
+        </w:rPr>
         <w:t>git</w:t>
       </w:r>
       <w:proofErr w:type="spellEnd"/>
       <w:r>
+        <w:rPr>
+          <w:highlight w:val="yellow"/>
+        </w:rPr>
         <w:t xml:space="preserve"> clone [ruta]</w:t>
+      </w:r>
+    </w:p>
+    <w:p>
+      <w:r>
+        <w:t xml:space="preserve">O usar la </w:t>
+      </w:r>
+      <w:proofErr w:type="spellStart"/>
+      <w:r>
+        <w:t>palicacion</w:t>
+      </w:r>
+      <w:proofErr w:type="spellEnd"/>
+      <w:r>
+        <w:t xml:space="preserve"> de </w:t>
+      </w:r>
+      <w:proofErr w:type="spellStart"/>
+      <w:r>
+        <w:t>github</w:t>
+      </w:r>
+      <w:proofErr w:type="spellEnd"/>
+      <w:r>
+        <w:t>.</w:t>
+      </w:r>
+    </w:p>
+    <w:p>
+      <w:r>
+        <w:t xml:space="preserve">Para abrir el repo descargado sin usar el visual </w:t>
+      </w:r>
+      <w:proofErr w:type="spellStart"/>
+      <w:r>
+        <w:t>studio</w:t>
+      </w:r>
+      <w:proofErr w:type="spellEnd"/>
+    </w:p>
+    <w:p>
+      <w:r>
+        <w:rPr>
+          <w:noProof/>
+          <w:lang w:eastAsia="es-CL"/>
+        </w:rPr>
+        <w:lastRenderedPageBreak/>
+        <w:drawing>
+          <wp:inline distT="0" distB="0" distL="0" distR="0" wp14:anchorId="717FD9C3" wp14:editId="4A0FAB59">
+            <wp:extent cx="3714750" cy="4352925"/>
+            <wp:effectExtent l="0" t="0" r="0" b="9525"/>
+            <wp:docPr id="4" name="Imagen 4"/>
+            <wp:cNvGraphicFramePr>
+              <a:graphicFrameLocks xmlns:a="http://schemas.openxmlformats.org/drawingml/2006/main" noChangeAspect="1"/>
+            </wp:cNvGraphicFramePr>
+            <a:graphic xmlns:a="http://schemas.openxmlformats.org/drawingml/2006/main">
+              <a:graphicData uri="http://schemas.openxmlformats.org/drawingml/2006/picture">
+                <pic:pic xmlns:pic="http://schemas.openxmlformats.org/drawingml/2006/picture">
+                  <pic:nvPicPr>
+                    <pic:cNvPr id="1" name=""/>
+                    <pic:cNvPicPr/>
+                  </pic:nvPicPr>
+                  <pic:blipFill>
+                    <a:blip r:embed="rId5"/>
+                    <a:stretch>
+                      <a:fillRect/>
+                    </a:stretch>
+                  </pic:blipFill>
+                  <pic:spPr>
+                    <a:xfrm>
+                      <a:off x="0" y="0"/>
+                      <a:ext cx="3714750" cy="4352925"/>
+                    </a:xfrm>
+                    <a:prstGeom prst="rect">
+                      <a:avLst/>
+                    </a:prstGeom>
+                  </pic:spPr>
+                </pic:pic>
+              </a:graphicData>
+            </a:graphic>
+          </wp:inline>
+        </w:drawing>
+      </w:r>
+    </w:p>
+    <w:p>
+      <w:r>
+        <w:t>En el 2do paso buscar el lugar donde descargaron el proyecto</w:t>
+      </w:r>
+    </w:p>
+    <w:p/>
+    <w:p>
+      <w:r>
+        <w:t>luego</w:t>
       </w:r>
     </w:p>
     <w:p>
@@ -96,7 +207,7 @@
                     <pic:cNvPicPr/>
                   </pic:nvPicPr>
                   <pic:blipFill>
-                    <a:blip r:embed="rId5"/>
+                    <a:blip r:embed="rId6"/>
                     <a:stretch>
                       <a:fillRect/>
                     </a:stretch>
@@ -155,7 +266,7 @@
                     <pic:cNvPicPr/>
                   </pic:nvPicPr>
                   <pic:blipFill>
-                    <a:blip r:embed="rId6"/>
+                    <a:blip r:embed="rId7"/>
                     <a:stretch>
                       <a:fillRect/>
                     </a:stretch>
@@ -198,7 +309,7 @@
                     <pic:cNvPicPr/>
                   </pic:nvPicPr>
                   <pic:blipFill>
-                    <a:blip r:embed="rId7"/>
+                    <a:blip r:embed="rId8"/>
                     <a:stretch>
                       <a:fillRect/>
                     </a:stretch>
@@ -220,12 +331,20 @@
       </w:r>
     </w:p>
     <w:p>
-      <w:r>
-        <w:rPr>
-          <w:noProof/>
-          <w:lang w:eastAsia="es-CL"/>
-        </w:rPr>
+      <w:pPr>
+        <w:pStyle w:val="Ttulo1"/>
+      </w:pPr>
+      <w:r>
         <w:lastRenderedPageBreak/>
+        <w:t>Crear una nueva rama</w:t>
+      </w:r>
+    </w:p>
+    <w:p>
+      <w:r>
+        <w:rPr>
+          <w:noProof/>
+          <w:lang w:eastAsia="es-CL"/>
+        </w:rPr>
         <w:drawing>
           <wp:inline distT="0" distB="0" distL="0" distR="0" wp14:anchorId="2EE10F6F" wp14:editId="2120FC2F">
             <wp:extent cx="3476625" cy="2933700"/>
@@ -242,7 +361,7 @@
                     <pic:cNvPicPr/>
                   </pic:nvPicPr>
                   <pic:blipFill>
-                    <a:blip r:embed="rId8"/>
+                    <a:blip r:embed="rId9"/>
                     <a:stretch>
                       <a:fillRect/>
                     </a:stretch>
@@ -285,7 +404,7 @@
                     <pic:cNvPicPr/>
                   </pic:nvPicPr>
                   <pic:blipFill>
-                    <a:blip r:embed="rId9"/>
+                    <a:blip r:embed="rId10"/>
                     <a:stretch>
                       <a:fillRect/>
                     </a:stretch>
@@ -334,7 +453,7 @@
                     <pic:cNvPicPr/>
                   </pic:nvPicPr>
                   <pic:blipFill>
-                    <a:blip r:embed="rId10"/>
+                    <a:blip r:embed="rId11"/>
                     <a:stretch>
                       <a:fillRect/>
                     </a:stretch>
@@ -358,15 +477,97 @@
     <w:p/>
     <w:p>
       <w:pPr>
-        <w:pBdr>
-          <w:bottom w:val="double" w:sz="6" w:space="1" w:color="auto"/>
-        </w:pBdr>
+        <w:pStyle w:val="Ttulo1"/>
       </w:pPr>
-    </w:p>
-    <w:p/>
-    <w:p>
       <w:r>
         <w:t>Para bajar cambios desde otra rama</w:t>
+      </w:r>
+    </w:p>
+    <w:p>
+      <w:r>
+        <w:rPr>
+          <w:noProof/>
+          <w:lang w:eastAsia="es-CL"/>
+        </w:rPr>
+        <w:drawing>
+          <wp:inline distT="0" distB="0" distL="0" distR="0" wp14:anchorId="4572A649" wp14:editId="5A620AB8">
+            <wp:extent cx="3962400" cy="3810000"/>
+            <wp:effectExtent l="0" t="0" r="0" b="0"/>
+            <wp:docPr id="13" name="Imagen 13"/>
+            <wp:cNvGraphicFramePr>
+              <a:graphicFrameLocks xmlns:a="http://schemas.openxmlformats.org/drawingml/2006/main" noChangeAspect="1"/>
+            </wp:cNvGraphicFramePr>
+            <a:graphic xmlns:a="http://schemas.openxmlformats.org/drawingml/2006/main">
+              <a:graphicData uri="http://schemas.openxmlformats.org/drawingml/2006/picture">
+                <pic:pic xmlns:pic="http://schemas.openxmlformats.org/drawingml/2006/picture">
+                  <pic:nvPicPr>
+                    <pic:cNvPr id="1" name=""/>
+                    <pic:cNvPicPr/>
+                  </pic:nvPicPr>
+                  <pic:blipFill>
+                    <a:blip r:embed="rId12"/>
+                    <a:stretch>
+                      <a:fillRect/>
+                    </a:stretch>
+                  </pic:blipFill>
+                  <pic:spPr>
+                    <a:xfrm>
+                      <a:off x="0" y="0"/>
+                      <a:ext cx="3962400" cy="3810000"/>
+                    </a:xfrm>
+                    <a:prstGeom prst="rect">
+                      <a:avLst/>
+                    </a:prstGeom>
+                  </pic:spPr>
+                </pic:pic>
+              </a:graphicData>
+            </a:graphic>
+          </wp:inline>
+        </w:drawing>
+      </w:r>
+    </w:p>
+    <w:p>
+      <w:r>
+        <w:rPr>
+          <w:noProof/>
+          <w:lang w:eastAsia="es-CL"/>
+        </w:rPr>
+        <w:lastRenderedPageBreak/>
+        <w:drawing>
+          <wp:inline distT="0" distB="0" distL="0" distR="0" wp14:anchorId="48B29091" wp14:editId="0560F886">
+            <wp:extent cx="3733800" cy="4295775"/>
+            <wp:effectExtent l="0" t="0" r="0" b="9525"/>
+            <wp:docPr id="14" name="Imagen 14"/>
+            <wp:cNvGraphicFramePr>
+              <a:graphicFrameLocks xmlns:a="http://schemas.openxmlformats.org/drawingml/2006/main" noChangeAspect="1"/>
+            </wp:cNvGraphicFramePr>
+            <a:graphic xmlns:a="http://schemas.openxmlformats.org/drawingml/2006/main">
+              <a:graphicData uri="http://schemas.openxmlformats.org/drawingml/2006/picture">
+                <pic:pic xmlns:pic="http://schemas.openxmlformats.org/drawingml/2006/picture">
+                  <pic:nvPicPr>
+                    <pic:cNvPr id="1" name=""/>
+                    <pic:cNvPicPr/>
+                  </pic:nvPicPr>
+                  <pic:blipFill>
+                    <a:blip r:embed="rId13"/>
+                    <a:stretch>
+                      <a:fillRect/>
+                    </a:stretch>
+                  </pic:blipFill>
+                  <pic:spPr>
+                    <a:xfrm>
+                      <a:off x="0" y="0"/>
+                      <a:ext cx="3733800" cy="4295775"/>
+                    </a:xfrm>
+                    <a:prstGeom prst="rect">
+                      <a:avLst/>
+                    </a:prstGeom>
+                  </pic:spPr>
+                </pic:pic>
+              </a:graphicData>
+            </a:graphic>
+          </wp:inline>
+        </w:drawing>
       </w:r>
     </w:p>
     <w:p/>
@@ -392,7 +593,7 @@
                     <pic:cNvPicPr/>
                   </pic:nvPicPr>
                   <pic:blipFill>
-                    <a:blip r:embed="rId11"/>
+                    <a:blip r:embed="rId14"/>
                     <a:stretch>
                       <a:fillRect/>
                     </a:stretch>
@@ -436,7 +637,7 @@
                     <pic:cNvPicPr/>
                   </pic:nvPicPr>
                   <pic:blipFill>
-                    <a:blip r:embed="rId12"/>
+                    <a:blip r:embed="rId15"/>
                     <a:stretch>
                       <a:fillRect/>
                     </a:stretch>
@@ -457,93 +658,8 @@
         </w:drawing>
       </w:r>
     </w:p>
-    <w:p>
-      <w:r>
-        <w:rPr>
-          <w:noProof/>
-          <w:lang w:eastAsia="es-CL"/>
-        </w:rPr>
-        <w:drawing>
-          <wp:inline distT="0" distB="0" distL="0" distR="0" wp14:anchorId="5E4A2EF0" wp14:editId="5D59774B">
-            <wp:extent cx="3962400" cy="3810000"/>
-            <wp:effectExtent l="0" t="0" r="0" b="0"/>
-            <wp:docPr id="13" name="Imagen 13"/>
-            <wp:cNvGraphicFramePr>
-              <a:graphicFrameLocks xmlns:a="http://schemas.openxmlformats.org/drawingml/2006/main" noChangeAspect="1"/>
-            </wp:cNvGraphicFramePr>
-            <a:graphic xmlns:a="http://schemas.openxmlformats.org/drawingml/2006/main">
-              <a:graphicData uri="http://schemas.openxmlformats.org/drawingml/2006/picture">
-                <pic:pic xmlns:pic="http://schemas.openxmlformats.org/drawingml/2006/picture">
-                  <pic:nvPicPr>
-                    <pic:cNvPr id="1" name=""/>
-                    <pic:cNvPicPr/>
-                  </pic:nvPicPr>
-                  <pic:blipFill>
-                    <a:blip r:embed="rId13"/>
-                    <a:stretch>
-                      <a:fillRect/>
-                    </a:stretch>
-                  </pic:blipFill>
-                  <pic:spPr>
-                    <a:xfrm>
-                      <a:off x="0" y="0"/>
-                      <a:ext cx="3962400" cy="3810000"/>
-                    </a:xfrm>
-                    <a:prstGeom prst="rect">
-                      <a:avLst/>
-                    </a:prstGeom>
-                  </pic:spPr>
-                </pic:pic>
-              </a:graphicData>
-            </a:graphic>
-          </wp:inline>
-        </w:drawing>
-      </w:r>
-    </w:p>
-    <w:p>
-      <w:r>
-        <w:rPr>
-          <w:noProof/>
-          <w:lang w:eastAsia="es-CL"/>
-        </w:rPr>
-        <w:lastRenderedPageBreak/>
-        <w:drawing>
-          <wp:inline distT="0" distB="0" distL="0" distR="0" wp14:anchorId="479FFC5F" wp14:editId="082615CB">
-            <wp:extent cx="3733800" cy="4295775"/>
-            <wp:effectExtent l="0" t="0" r="0" b="9525"/>
-            <wp:docPr id="14" name="Imagen 14"/>
-            <wp:cNvGraphicFramePr>
-              <a:graphicFrameLocks xmlns:a="http://schemas.openxmlformats.org/drawingml/2006/main" noChangeAspect="1"/>
-            </wp:cNvGraphicFramePr>
-            <a:graphic xmlns:a="http://schemas.openxmlformats.org/drawingml/2006/main">
-              <a:graphicData uri="http://schemas.openxmlformats.org/drawingml/2006/picture">
-                <pic:pic xmlns:pic="http://schemas.openxmlformats.org/drawingml/2006/picture">
-                  <pic:nvPicPr>
-                    <pic:cNvPr id="1" name=""/>
-                    <pic:cNvPicPr/>
-                  </pic:nvPicPr>
-                  <pic:blipFill>
-                    <a:blip r:embed="rId14"/>
-                    <a:stretch>
-                      <a:fillRect/>
-                    </a:stretch>
-                  </pic:blipFill>
-                  <pic:spPr>
-                    <a:xfrm>
-                      <a:off x="0" y="0"/>
-                      <a:ext cx="3733800" cy="4295775"/>
-                    </a:xfrm>
-                    <a:prstGeom prst="rect">
-                      <a:avLst/>
-                    </a:prstGeom>
-                  </pic:spPr>
-                </pic:pic>
-              </a:graphicData>
-            </a:graphic>
-          </wp:inline>
-        </w:drawing>
-      </w:r>
-    </w:p>
+    <w:p/>
+    <w:p/>
     <w:p>
       <w:r>
         <w:rPr>
@@ -566,7 +682,7 @@
                     <pic:cNvPicPr/>
                   </pic:nvPicPr>
                   <pic:blipFill>
-                    <a:blip r:embed="rId15"/>
+                    <a:blip r:embed="rId16"/>
                     <a:stretch>
                       <a:fillRect/>
                     </a:stretch>
@@ -610,7 +726,7 @@
                     <pic:cNvPicPr/>
                   </pic:nvPicPr>
                   <pic:blipFill>
-                    <a:blip r:embed="rId16"/>
+                    <a:blip r:embed="rId17"/>
                     <a:stretch>
                       <a:fillRect/>
                     </a:stretch>
@@ -634,6 +750,14 @@
     <w:p>
       <w:r>
         <w:t>En el 2do paso seleccionar la rama que se desea juntar</w:t>
+      </w:r>
+    </w:p>
+    <w:p>
+      <w:pPr>
+        <w:pStyle w:val="Ttulo1"/>
+      </w:pPr>
+      <w:r>
+        <w:t>Resolver conflictos</w:t>
       </w:r>
     </w:p>
     <w:p/>
@@ -661,7 +785,7 @@
                     <pic:cNvPicPr/>
                   </pic:nvPicPr>
                   <pic:blipFill>
-                    <a:blip r:embed="rId17"/>
+                    <a:blip r:embed="rId18"/>
                     <a:stretch>
                       <a:fillRect/>
                     </a:stretch>
@@ -704,7 +828,7 @@
                     <pic:cNvPicPr/>
                   </pic:nvPicPr>
                   <pic:blipFill>
-                    <a:blip r:embed="rId18"/>
+                    <a:blip r:embed="rId19"/>
                     <a:stretch>
                       <a:fillRect/>
                     </a:stretch>
@@ -749,7 +873,7 @@
                     <pic:cNvPicPr/>
                   </pic:nvPicPr>
                   <pic:blipFill>
-                    <a:blip r:embed="rId19"/>
+                    <a:blip r:embed="rId20"/>
                     <a:stretch>
                       <a:fillRect/>
                     </a:stretch>
@@ -775,14 +899,436 @@
         <w:t xml:space="preserve">Seleccionar A o B o ambas y la posición C muestra como quedara al final el </w:t>
       </w:r>
       <w:r>
-        <w:t>código y para aplicar los cambios seleccionar “aceptar fusión………</w:t>
-      </w:r>
-      <w:bookmarkStart w:id="0" w:name="_GoBack"/>
-      <w:bookmarkEnd w:id="0"/>
-      <w:r>
-        <w:t xml:space="preserve">” </w:t>
-      </w:r>
-    </w:p>
+        <w:t>código y para aplicar los cambios seleccionar “aceptar fusión………”</w:t>
+      </w:r>
+    </w:p>
+    <w:p>
+      <w:r>
+        <w:t>Aceptar todo</w:t>
+      </w:r>
+    </w:p>
+    <w:p/>
+    <w:p>
+      <w:r>
+        <w:rPr>
+          <w:noProof/>
+          <w:lang w:eastAsia="es-CL"/>
+        </w:rPr>
+        <w:lastRenderedPageBreak/>
+        <w:drawing>
+          <wp:inline distT="0" distB="0" distL="0" distR="0" wp14:anchorId="0FF77B38" wp14:editId="2E482F72">
+            <wp:extent cx="4943475" cy="3505200"/>
+            <wp:effectExtent l="0" t="0" r="9525" b="0"/>
+            <wp:docPr id="22" name="Imagen 22"/>
+            <wp:cNvGraphicFramePr>
+              <a:graphicFrameLocks xmlns:a="http://schemas.openxmlformats.org/drawingml/2006/main" noChangeAspect="1"/>
+            </wp:cNvGraphicFramePr>
+            <a:graphic xmlns:a="http://schemas.openxmlformats.org/drawingml/2006/main">
+              <a:graphicData uri="http://schemas.openxmlformats.org/drawingml/2006/picture">
+                <pic:pic xmlns:pic="http://schemas.openxmlformats.org/drawingml/2006/picture">
+                  <pic:nvPicPr>
+                    <pic:cNvPr id="1" name=""/>
+                    <pic:cNvPicPr/>
+                  </pic:nvPicPr>
+                  <pic:blipFill>
+                    <a:blip r:embed="rId21"/>
+                    <a:stretch>
+                      <a:fillRect/>
+                    </a:stretch>
+                  </pic:blipFill>
+                  <pic:spPr>
+                    <a:xfrm>
+                      <a:off x="0" y="0"/>
+                      <a:ext cx="4943475" cy="3505200"/>
+                    </a:xfrm>
+                    <a:prstGeom prst="rect">
+                      <a:avLst/>
+                    </a:prstGeom>
+                  </pic:spPr>
+                </pic:pic>
+              </a:graphicData>
+            </a:graphic>
+          </wp:inline>
+        </w:drawing>
+      </w:r>
+    </w:p>
+    <w:p>
+      <w:r>
+        <w:t>Resultado final</w:t>
+      </w:r>
+      <w:r>
+        <w:t xml:space="preserve"> </w:t>
+      </w:r>
+    </w:p>
+    <w:p/>
+    <w:p>
+      <w:pPr>
+        <w:pStyle w:val="Ttulo1"/>
+      </w:pPr>
+      <w:r>
+        <w:t>Guardar y subir cambio a mi rama</w:t>
+      </w:r>
+    </w:p>
+    <w:p>
+      <w:pPr>
+        <w:rPr>
+          <w:noProof/>
+          <w:lang w:eastAsia="es-CL"/>
+        </w:rPr>
+      </w:pPr>
+    </w:p>
+    <w:p>
+      <w:r>
+        <w:rPr>
+          <w:noProof/>
+          <w:lang w:eastAsia="es-CL"/>
+        </w:rPr>
+        <w:drawing>
+          <wp:inline distT="0" distB="0" distL="0" distR="0" wp14:anchorId="0C7A9188" wp14:editId="58796101">
+            <wp:extent cx="3943350" cy="3248025"/>
+            <wp:effectExtent l="0" t="0" r="0" b="9525"/>
+            <wp:docPr id="24" name="Imagen 24"/>
+            <wp:cNvGraphicFramePr>
+              <a:graphicFrameLocks xmlns:a="http://schemas.openxmlformats.org/drawingml/2006/main" noChangeAspect="1"/>
+            </wp:cNvGraphicFramePr>
+            <a:graphic xmlns:a="http://schemas.openxmlformats.org/drawingml/2006/main">
+              <a:graphicData uri="http://schemas.openxmlformats.org/drawingml/2006/picture">
+                <pic:pic xmlns:pic="http://schemas.openxmlformats.org/drawingml/2006/picture">
+                  <pic:nvPicPr>
+                    <pic:cNvPr id="1" name=""/>
+                    <pic:cNvPicPr/>
+                  </pic:nvPicPr>
+                  <pic:blipFill rotWithShape="1">
+                    <a:blip r:embed="rId22"/>
+                    <a:srcRect b="34924"/>
+                    <a:stretch/>
+                  </pic:blipFill>
+                  <pic:spPr bwMode="auto">
+                    <a:xfrm>
+                      <a:off x="0" y="0"/>
+                      <a:ext cx="3943350" cy="3248025"/>
+                    </a:xfrm>
+                    <a:prstGeom prst="rect">
+                      <a:avLst/>
+                    </a:prstGeom>
+                    <a:ln>
+                      <a:noFill/>
+                    </a:ln>
+                    <a:extLst>
+                      <a:ext uri="{53640926-AAD7-44D8-BBD7-CCE9431645EC}">
+                        <a14:shadowObscured xmlns:a14="http://schemas.microsoft.com/office/drawing/2010/main"/>
+                      </a:ext>
+                    </a:extLst>
+                  </pic:spPr>
+                </pic:pic>
+              </a:graphicData>
+            </a:graphic>
+          </wp:inline>
+        </w:drawing>
+      </w:r>
+    </w:p>
+    <w:p>
+      <w:r>
+        <w:rPr>
+          <w:noProof/>
+          <w:lang w:eastAsia="es-CL"/>
+        </w:rPr>
+        <w:lastRenderedPageBreak/>
+        <w:drawing>
+          <wp:inline distT="0" distB="0" distL="0" distR="0" wp14:anchorId="391033B8" wp14:editId="47184AF2">
+            <wp:extent cx="3790950" cy="5391150"/>
+            <wp:effectExtent l="0" t="0" r="0" b="0"/>
+            <wp:docPr id="25" name="Imagen 25"/>
+            <wp:cNvGraphicFramePr>
+              <a:graphicFrameLocks xmlns:a="http://schemas.openxmlformats.org/drawingml/2006/main" noChangeAspect="1"/>
+            </wp:cNvGraphicFramePr>
+            <a:graphic xmlns:a="http://schemas.openxmlformats.org/drawingml/2006/main">
+              <a:graphicData uri="http://schemas.openxmlformats.org/drawingml/2006/picture">
+                <pic:pic xmlns:pic="http://schemas.openxmlformats.org/drawingml/2006/picture">
+                  <pic:nvPicPr>
+                    <pic:cNvPr id="1" name=""/>
+                    <pic:cNvPicPr/>
+                  </pic:nvPicPr>
+                  <pic:blipFill>
+                    <a:blip r:embed="rId23"/>
+                    <a:stretch>
+                      <a:fillRect/>
+                    </a:stretch>
+                  </pic:blipFill>
+                  <pic:spPr>
+                    <a:xfrm>
+                      <a:off x="0" y="0"/>
+                      <a:ext cx="3790950" cy="5391150"/>
+                    </a:xfrm>
+                    <a:prstGeom prst="rect">
+                      <a:avLst/>
+                    </a:prstGeom>
+                  </pic:spPr>
+                </pic:pic>
+              </a:graphicData>
+            </a:graphic>
+          </wp:inline>
+        </w:drawing>
+      </w:r>
+    </w:p>
+    <w:p>
+      <w:r>
+        <w:rPr>
+          <w:noProof/>
+          <w:lang w:eastAsia="es-CL"/>
+        </w:rPr>
+        <w:lastRenderedPageBreak/>
+        <w:drawing>
+          <wp:inline distT="0" distB="0" distL="0" distR="0" wp14:anchorId="683C5552" wp14:editId="3B348554">
+            <wp:extent cx="3819525" cy="3295650"/>
+            <wp:effectExtent l="0" t="0" r="9525" b="0"/>
+            <wp:docPr id="27" name="Imagen 27"/>
+            <wp:cNvGraphicFramePr>
+              <a:graphicFrameLocks xmlns:a="http://schemas.openxmlformats.org/drawingml/2006/main" noChangeAspect="1"/>
+            </wp:cNvGraphicFramePr>
+            <a:graphic xmlns:a="http://schemas.openxmlformats.org/drawingml/2006/main">
+              <a:graphicData uri="http://schemas.openxmlformats.org/drawingml/2006/picture">
+                <pic:pic xmlns:pic="http://schemas.openxmlformats.org/drawingml/2006/picture">
+                  <pic:nvPicPr>
+                    <pic:cNvPr id="1" name=""/>
+                    <pic:cNvPicPr/>
+                  </pic:nvPicPr>
+                  <pic:blipFill>
+                    <a:blip r:embed="rId24"/>
+                    <a:stretch>
+                      <a:fillRect/>
+                    </a:stretch>
+                  </pic:blipFill>
+                  <pic:spPr>
+                    <a:xfrm>
+                      <a:off x="0" y="0"/>
+                      <a:ext cx="3819525" cy="3295650"/>
+                    </a:xfrm>
+                    <a:prstGeom prst="rect">
+                      <a:avLst/>
+                    </a:prstGeom>
+                  </pic:spPr>
+                </pic:pic>
+              </a:graphicData>
+            </a:graphic>
+          </wp:inline>
+        </w:drawing>
+      </w:r>
+    </w:p>
+    <w:p>
+      <w:r>
+        <w:rPr>
+          <w:noProof/>
+          <w:lang w:eastAsia="es-CL"/>
+        </w:rPr>
+        <w:drawing>
+          <wp:inline distT="0" distB="0" distL="0" distR="0" wp14:anchorId="7E3E91D2" wp14:editId="619FF54C">
+            <wp:extent cx="3648075" cy="3190875"/>
+            <wp:effectExtent l="0" t="0" r="9525" b="9525"/>
+            <wp:docPr id="28" name="Imagen 28"/>
+            <wp:cNvGraphicFramePr>
+              <a:graphicFrameLocks xmlns:a="http://schemas.openxmlformats.org/drawingml/2006/main" noChangeAspect="1"/>
+            </wp:cNvGraphicFramePr>
+            <a:graphic xmlns:a="http://schemas.openxmlformats.org/drawingml/2006/main">
+              <a:graphicData uri="http://schemas.openxmlformats.org/drawingml/2006/picture">
+                <pic:pic xmlns:pic="http://schemas.openxmlformats.org/drawingml/2006/picture">
+                  <pic:nvPicPr>
+                    <pic:cNvPr id="1" name=""/>
+                    <pic:cNvPicPr/>
+                  </pic:nvPicPr>
+                  <pic:blipFill>
+                    <a:blip r:embed="rId25"/>
+                    <a:stretch>
+                      <a:fillRect/>
+                    </a:stretch>
+                  </pic:blipFill>
+                  <pic:spPr>
+                    <a:xfrm>
+                      <a:off x="0" y="0"/>
+                      <a:ext cx="3648075" cy="3190875"/>
+                    </a:xfrm>
+                    <a:prstGeom prst="rect">
+                      <a:avLst/>
+                    </a:prstGeom>
+                  </pic:spPr>
+                </pic:pic>
+              </a:graphicData>
+            </a:graphic>
+          </wp:inline>
+        </w:drawing>
+      </w:r>
+    </w:p>
+    <w:p>
+      <w:r>
+        <w:t>Para A, se utiliza para subir y bajar los cambios al mismo tiempo</w:t>
+      </w:r>
+    </w:p>
+    <w:p>
+      <w:r>
+        <w:t>Para B, solo se bajan los cambios.</w:t>
+      </w:r>
+    </w:p>
+    <w:p>
+      <w:r>
+        <w:t>Para C, solo se suben los cambios.</w:t>
+      </w:r>
+    </w:p>
+    <w:p>
+      <w:r>
+        <w:rPr>
+          <w:highlight w:val="yellow"/>
+        </w:rPr>
+        <w:t>***Cada una de estas interacciones modifican tanto el proyecto local como el subido al repositorio</w:t>
+      </w:r>
+    </w:p>
+    <w:p/>
+    <w:p>
+      <w:pPr>
+        <w:pStyle w:val="Ttulo1"/>
+      </w:pPr>
+      <w:r>
+        <w:lastRenderedPageBreak/>
+        <w:t>Cambio de rama</w:t>
+      </w:r>
+    </w:p>
+    <w:p>
+      <w:r>
+        <w:rPr>
+          <w:noProof/>
+          <w:lang w:eastAsia="es-CL"/>
+        </w:rPr>
+        <w:drawing>
+          <wp:inline distT="0" distB="0" distL="0" distR="0" wp14:anchorId="5EDC50C0" wp14:editId="7879CA70">
+            <wp:extent cx="3657600" cy="3371850"/>
+            <wp:effectExtent l="0" t="0" r="0" b="0"/>
+            <wp:docPr id="29" name="Imagen 29"/>
+            <wp:cNvGraphicFramePr>
+              <a:graphicFrameLocks xmlns:a="http://schemas.openxmlformats.org/drawingml/2006/main" noChangeAspect="1"/>
+            </wp:cNvGraphicFramePr>
+            <a:graphic xmlns:a="http://schemas.openxmlformats.org/drawingml/2006/main">
+              <a:graphicData uri="http://schemas.openxmlformats.org/drawingml/2006/picture">
+                <pic:pic xmlns:pic="http://schemas.openxmlformats.org/drawingml/2006/picture">
+                  <pic:nvPicPr>
+                    <pic:cNvPr id="1" name=""/>
+                    <pic:cNvPicPr/>
+                  </pic:nvPicPr>
+                  <pic:blipFill>
+                    <a:blip r:embed="rId26"/>
+                    <a:stretch>
+                      <a:fillRect/>
+                    </a:stretch>
+                  </pic:blipFill>
+                  <pic:spPr>
+                    <a:xfrm>
+                      <a:off x="0" y="0"/>
+                      <a:ext cx="3657600" cy="3371850"/>
+                    </a:xfrm>
+                    <a:prstGeom prst="rect">
+                      <a:avLst/>
+                    </a:prstGeom>
+                  </pic:spPr>
+                </pic:pic>
+              </a:graphicData>
+            </a:graphic>
+          </wp:inline>
+        </w:drawing>
+      </w:r>
+    </w:p>
+    <w:p>
+      <w:r>
+        <w:rPr>
+          <w:noProof/>
+          <w:lang w:eastAsia="es-CL"/>
+        </w:rPr>
+        <w:lastRenderedPageBreak/>
+        <w:drawing>
+          <wp:inline distT="0" distB="0" distL="0" distR="0" wp14:anchorId="6758C31D" wp14:editId="053B6C22">
+            <wp:extent cx="3467100" cy="4619625"/>
+            <wp:effectExtent l="0" t="0" r="0" b="9525"/>
+            <wp:docPr id="30" name="Imagen 30"/>
+            <wp:cNvGraphicFramePr>
+              <a:graphicFrameLocks xmlns:a="http://schemas.openxmlformats.org/drawingml/2006/main" noChangeAspect="1"/>
+            </wp:cNvGraphicFramePr>
+            <a:graphic xmlns:a="http://schemas.openxmlformats.org/drawingml/2006/main">
+              <a:graphicData uri="http://schemas.openxmlformats.org/drawingml/2006/picture">
+                <pic:pic xmlns:pic="http://schemas.openxmlformats.org/drawingml/2006/picture">
+                  <pic:nvPicPr>
+                    <pic:cNvPr id="1" name=""/>
+                    <pic:cNvPicPr/>
+                  </pic:nvPicPr>
+                  <pic:blipFill>
+                    <a:blip r:embed="rId27"/>
+                    <a:stretch>
+                      <a:fillRect/>
+                    </a:stretch>
+                  </pic:blipFill>
+                  <pic:spPr>
+                    <a:xfrm>
+                      <a:off x="0" y="0"/>
+                      <a:ext cx="3467100" cy="4619625"/>
+                    </a:xfrm>
+                    <a:prstGeom prst="rect">
+                      <a:avLst/>
+                    </a:prstGeom>
+                  </pic:spPr>
+                </pic:pic>
+              </a:graphicData>
+            </a:graphic>
+          </wp:inline>
+        </w:drawing>
+      </w:r>
+    </w:p>
+    <w:p>
+      <w:r>
+        <w:t xml:space="preserve">Para A, son las ramas que se encuentran en el repo de </w:t>
+      </w:r>
+      <w:proofErr w:type="spellStart"/>
+      <w:r>
+        <w:t>github</w:t>
+      </w:r>
+      <w:proofErr w:type="spellEnd"/>
+      <w:r>
+        <w:t>.</w:t>
+      </w:r>
+    </w:p>
+    <w:p>
+      <w:r>
+        <w:t xml:space="preserve">Para B, </w:t>
+      </w:r>
+      <w:r>
+        <w:t>son las ramas que se encuentran en tu local.</w:t>
+      </w:r>
+    </w:p>
+    <w:p>
+      <w:r>
+        <w:t xml:space="preserve">Para acceder a cualquiera, hacer doble </w:t>
+      </w:r>
+      <w:proofErr w:type="spellStart"/>
+      <w:r>
+        <w:t>click</w:t>
+      </w:r>
+      <w:proofErr w:type="spellEnd"/>
+    </w:p>
+    <w:p/>
+    <w:p>
+      <w:r>
+        <w:t xml:space="preserve">********Cada vez que se utilice el </w:t>
+      </w:r>
+      <w:proofErr w:type="spellStart"/>
+      <w:r>
+        <w:t>git</w:t>
+      </w:r>
+      <w:proofErr w:type="spellEnd"/>
+      <w:r>
+        <w:t xml:space="preserve">, utilizar el sincronizar y ver si no hay cambios pendientes. Para evitar perdida de </w:t>
+      </w:r>
+      <w:proofErr w:type="spellStart"/>
+      <w:r>
+        <w:t>codigo</w:t>
+      </w:r>
+      <w:proofErr w:type="spellEnd"/>
+    </w:p>
+    <w:p/>
     <w:sectPr>
       <w:pgSz w:w="12240" w:h="15840"/>
       <w:pgMar w:top="1417" w:right="1701" w:bottom="1417" w:left="1701" w:header="708" w:footer="708" w:gutter="0"/>
@@ -1187,6 +1733,27 @@
     <w:name w:val="Normal"/>
     <w:qFormat/>
   </w:style>
+  <w:style w:type="paragraph" w:styleId="Ttulo1">
+    <w:name w:val="heading 1"/>
+    <w:basedOn w:val="Normal"/>
+    <w:next w:val="Normal"/>
+    <w:link w:val="Ttulo1Car"/>
+    <w:uiPriority w:val="9"/>
+    <w:qFormat/>
+    <w:rsid w:val="003D763B"/>
+    <w:pPr>
+      <w:keepNext/>
+      <w:keepLines/>
+      <w:spacing w:before="240" w:after="0"/>
+      <w:outlineLvl w:val="0"/>
+    </w:pPr>
+    <w:rPr>
+      <w:rFonts w:asciiTheme="majorHAnsi" w:eastAsiaTheme="majorEastAsia" w:hAnsiTheme="majorHAnsi" w:cstheme="majorBidi"/>
+      <w:color w:val="2E74B5" w:themeColor="accent1" w:themeShade="BF"/>
+      <w:sz w:val="32"/>
+      <w:szCs w:val="32"/>
+    </w:rPr>
+  </w:style>
   <w:style w:type="character" w:default="1" w:styleId="Fuentedeprrafopredeter">
     <w:name w:val="Default Paragraph Font"/>
     <w:uiPriority w:val="1"/>
@@ -1213,6 +1780,19 @@
     <w:uiPriority w:val="99"/>
     <w:semiHidden/>
     <w:unhideWhenUsed/>
+  </w:style>
+  <w:style w:type="character" w:customStyle="1" w:styleId="Ttulo1Car">
+    <w:name w:val="Título 1 Car"/>
+    <w:basedOn w:val="Fuentedeprrafopredeter"/>
+    <w:link w:val="Ttulo1"/>
+    <w:uiPriority w:val="9"/>
+    <w:rsid w:val="003D763B"/>
+    <w:rPr>
+      <w:rFonts w:asciiTheme="majorHAnsi" w:eastAsiaTheme="majorEastAsia" w:hAnsiTheme="majorHAnsi" w:cstheme="majorBidi"/>
+      <w:color w:val="2E74B5" w:themeColor="accent1" w:themeShade="BF"/>
+      <w:sz w:val="32"/>
+      <w:szCs w:val="32"/>
+    </w:rPr>
   </w:style>
 </w:styles>
 </file>

</xml_diff>